<commit_message>
ADD: pracice report file
</commit_message>
<xml_diff>
--- a/tech_task.docx
+++ b/tech_task.docx
@@ -43,7 +43,7 @@
     </w:p>
     <w:p>
       <w:pPr>
-        <w:pStyle w:val="Normal"/>
+        <w:pStyle w:val="1"/>
         <w:pBdr>
           <w:bottom w:val="thinThickSmallGap" w:sz="24" w:space="1" w:color="auto"/>
         </w:pBdr>
@@ -144,6 +144,7 @@
         </w:rPr>
         <w:t xml:space="preserve">                                                                                                                _____________   </w:t>
       </w:r>
+      <w:proofErr w:type="spellStart"/>
       <w:r>
         <w:rPr>
           <w:sz w:val="24"/>
@@ -152,6 +153,7 @@
         </w:rPr>
         <w:t>И.В.Рудаков</w:t>
       </w:r>
+      <w:proofErr w:type="spellEnd"/>
     </w:p>
     <w:p>
       <w:pPr>
@@ -172,6 +174,7 @@
         </w:rPr>
         <w:t>(</w:t>
       </w:r>
+      <w:proofErr w:type="spellStart"/>
       <w:r>
         <w:rPr>
           <w:sz w:val="16"/>
@@ -184,16 +187,21 @@
           <w:sz w:val="16"/>
           <w:szCs w:val="16"/>
         </w:rPr>
-        <w:t xml:space="preserve">Фамилия)        </w:t>
+        <w:t>Фамилия</w:t>
+      </w:r>
+      <w:proofErr w:type="spellEnd"/>
+      <w:r>
+        <w:rPr>
+          <w:sz w:val="16"/>
+          <w:szCs w:val="16"/>
+        </w:rPr>
+        <w:t xml:space="preserve">)        </w:t>
       </w:r>
     </w:p>
     <w:p>
       <w:pPr>
         <w:spacing w:line="360" w:lineRule="auto"/>
         <w:jc w:val="right"/>
-        <w:rPr>
-          <w:sz w:val="24"/>
-        </w:rPr>
       </w:pPr>
       <w:r>
         <w:rPr>
@@ -270,16 +278,7 @@
     </w:p>
     <w:p>
       <w:pPr>
-        <w:pStyle w:val="Normal"/>
-        <w:widowControl/>
-        <w:rPr>
-          <w:snapToGrid/>
-        </w:rPr>
-      </w:pPr>
-    </w:p>
-    <w:p>
-      <w:pPr>
-        <w:pStyle w:val="Normal"/>
+        <w:pStyle w:val="1"/>
         <w:widowControl/>
         <w:rPr>
           <w:snapToGrid/>
@@ -336,7 +335,7 @@
         <w:rPr>
           <w:sz w:val="24"/>
         </w:rPr>
-        <w:t xml:space="preserve">по дисциплине ________ </w:t>
+        <w:t>по дисциплине ________</w:t>
       </w:r>
       <w:r>
         <w:rPr>
@@ -359,64 +358,176 @@
           <w:sz w:val="24"/>
         </w:rPr>
       </w:pPr>
+      <w:r>
+        <w:rPr>
+          <w:sz w:val="24"/>
+          <w:szCs w:val="24"/>
+        </w:rPr>
+        <w:t>тема:</w:t>
+      </w:r>
+      <w:r>
+        <w:rPr>
+          <w:sz w:val="24"/>
+          <w:szCs w:val="24"/>
+        </w:rPr>
+        <w:t xml:space="preserve"> </w:t>
+      </w:r>
+      <w:r>
+        <w:rPr>
+          <w:sz w:val="24"/>
+          <w:szCs w:val="24"/>
+        </w:rPr>
+        <w:tab/>
+      </w:r>
+      <w:r>
+        <w:rPr>
+          <w:sz w:val="24"/>
+          <w:szCs w:val="24"/>
+        </w:rPr>
+        <w:tab/>
+      </w:r>
+      <w:r>
+        <w:rPr>
+          <w:sz w:val="24"/>
+          <w:szCs w:val="24"/>
+        </w:rPr>
+        <w:tab/>
+      </w:r>
+      <w:r>
+        <w:rPr>
+          <w:sz w:val="24"/>
+          <w:szCs w:val="24"/>
+          <w:u w:val="single"/>
+        </w:rPr>
+        <w:t xml:space="preserve"> </w:t>
+      </w:r>
+      <w:r>
+        <w:rPr>
+          <w:sz w:val="24"/>
+          <w:szCs w:val="24"/>
+          <w:u w:val="single"/>
+        </w:rPr>
+        <w:t xml:space="preserve">Программа моделирования </w:t>
+      </w:r>
+      <w:r>
+        <w:rPr>
+          <w:sz w:val="24"/>
+          <w:szCs w:val="24"/>
+          <w:u w:val="single"/>
+        </w:rPr>
+        <w:t xml:space="preserve">игры </w:t>
+      </w:r>
+      <w:r>
+        <w:rPr>
+          <w:sz w:val="24"/>
+          <w:szCs w:val="24"/>
+          <w:u w:val="single"/>
+        </w:rPr>
+        <w:t>б</w:t>
+      </w:r>
+      <w:r>
+        <w:rPr>
+          <w:sz w:val="24"/>
+          <w:szCs w:val="24"/>
+          <w:u w:val="single"/>
+        </w:rPr>
+        <w:t>ильярд</w:t>
+      </w:r>
+      <w:r>
+        <w:rPr>
+          <w:sz w:val="24"/>
+        </w:rPr>
+        <w:t>_</w:t>
+      </w:r>
+    </w:p>
+    <w:p>
+      <w:r>
+        <w:t xml:space="preserve">                                                                                       (Тема курсового проекта)</w:t>
+      </w:r>
+    </w:p>
+    <w:p>
+      <w:pPr>
+        <w:rPr>
+          <w:sz w:val="24"/>
+        </w:rPr>
+      </w:pPr>
+      <w:proofErr w:type="spellStart"/>
+      <w:r>
+        <w:rPr>
+          <w:sz w:val="24"/>
+        </w:rPr>
+        <w:t>Студент___________</w:t>
+      </w:r>
+      <w:r>
+        <w:rPr>
+          <w:sz w:val="24"/>
+          <w:szCs w:val="24"/>
+          <w:u w:val="single"/>
+        </w:rPr>
+        <w:t>Иванов</w:t>
+      </w:r>
+      <w:proofErr w:type="spellEnd"/>
+      <w:r>
+        <w:rPr>
+          <w:sz w:val="24"/>
+          <w:szCs w:val="24"/>
+          <w:u w:val="single"/>
+        </w:rPr>
+        <w:t xml:space="preserve"> </w:t>
+      </w:r>
+      <w:r>
+        <w:rPr>
+          <w:sz w:val="24"/>
+          <w:szCs w:val="24"/>
+          <w:u w:val="single"/>
+        </w:rPr>
+        <w:t>В</w:t>
+      </w:r>
+      <w:r>
+        <w:rPr>
+          <w:sz w:val="24"/>
+          <w:szCs w:val="24"/>
+          <w:u w:val="single"/>
+        </w:rPr>
+        <w:t>.А</w:t>
+      </w:r>
+      <w:r>
+        <w:rPr>
+          <w:sz w:val="24"/>
+          <w:szCs w:val="24"/>
+          <w:u w:val="single"/>
+        </w:rPr>
+        <w:t>.    гр. ИУ7-</w:t>
+      </w:r>
+      <w:r>
+        <w:rPr>
+          <w:sz w:val="24"/>
+          <w:szCs w:val="24"/>
+          <w:u w:val="single"/>
+        </w:rPr>
+        <w:t>4</w:t>
+      </w:r>
+      <w:r>
+        <w:rPr>
+          <w:sz w:val="24"/>
+          <w:szCs w:val="24"/>
+          <w:u w:val="single"/>
+        </w:rPr>
+        <w:t>2</w:t>
+      </w:r>
+      <w:r>
+        <w:rPr>
+          <w:sz w:val="24"/>
+        </w:rPr>
+        <w:t>__________________________________________</w:t>
+      </w:r>
     </w:p>
     <w:p>
       <w:pPr>
         <w:jc w:val="center"/>
-        <w:rPr>
-          <w:sz w:val="24"/>
-        </w:rPr>
-      </w:pPr>
-      <w:r>
-        <w:rPr>
-          <w:sz w:val="24"/>
-          <w:szCs w:val="24"/>
-          <w:u w:val="single"/>
-        </w:rPr>
-        <w:t xml:space="preserve"> </w:t>
-      </w:r>
-      <w:r>
-        <w:rPr>
-          <w:sz w:val="24"/>
-          <w:szCs w:val="24"/>
-          <w:u w:val="single"/>
-        </w:rPr>
-        <w:t xml:space="preserve">Программа моделирования </w:t>
-      </w:r>
-      <w:r>
-        <w:rPr>
-          <w:sz w:val="24"/>
-          <w:szCs w:val="24"/>
-          <w:u w:val="single"/>
-        </w:rPr>
-        <w:t xml:space="preserve">игры </w:t>
-      </w:r>
-      <w:r>
-        <w:rPr>
-          <w:sz w:val="24"/>
-          <w:szCs w:val="24"/>
-          <w:u w:val="single"/>
-        </w:rPr>
-        <w:t>б</w:t>
-      </w:r>
-      <w:r>
-        <w:rPr>
-          <w:sz w:val="24"/>
-          <w:szCs w:val="24"/>
-          <w:u w:val="single"/>
-        </w:rPr>
-        <w:t>ильярд</w:t>
-      </w:r>
-      <w:r>
-        <w:rPr>
-          <w:sz w:val="24"/>
-        </w:rPr>
-        <w:t>_</w:t>
-      </w:r>
-    </w:p>
-    <w:p>
-      <w:r>
-        <w:t xml:space="preserve">                                                                                       (Тема курсового проекта)</w:t>
+      </w:pPr>
+      <w:r>
+        <w:t>(Фамилия, инициалы, индекс группы)</w:t>
       </w:r>
     </w:p>
     <w:p>
@@ -431,89 +542,7 @@
         <w:rPr>
           <w:sz w:val="24"/>
         </w:rPr>
-        <w:t>__________________________________________________________________________________</w:t>
-      </w:r>
-    </w:p>
-    <w:p>
-      <w:pPr>
-        <w:rPr>
-          <w:sz w:val="24"/>
-        </w:rPr>
-      </w:pPr>
-    </w:p>
-    <w:p>
-      <w:pPr>
-        <w:rPr>
-          <w:sz w:val="24"/>
-        </w:rPr>
-      </w:pPr>
-      <w:r>
-        <w:rPr>
-          <w:sz w:val="24"/>
-        </w:rPr>
-        <w:t>Студент___________</w:t>
-      </w:r>
-      <w:r>
-        <w:rPr>
-          <w:sz w:val="24"/>
-          <w:szCs w:val="24"/>
-          <w:u w:val="single"/>
-        </w:rPr>
-        <w:t>Иванов</w:t>
-      </w:r>
-      <w:r>
-        <w:rPr>
-          <w:sz w:val="24"/>
-          <w:szCs w:val="24"/>
-          <w:u w:val="single"/>
-        </w:rPr>
-        <w:t xml:space="preserve"> </w:t>
-      </w:r>
-      <w:r>
-        <w:rPr>
-          <w:sz w:val="24"/>
-          <w:szCs w:val="24"/>
-          <w:u w:val="single"/>
-        </w:rPr>
-        <w:t>В</w:t>
-      </w:r>
-      <w:r>
-        <w:rPr>
-          <w:sz w:val="24"/>
-          <w:szCs w:val="24"/>
-          <w:u w:val="single"/>
-        </w:rPr>
-        <w:t>.А</w:t>
-      </w:r>
-      <w:r>
-        <w:rPr>
-          <w:sz w:val="24"/>
-          <w:szCs w:val="24"/>
-          <w:u w:val="single"/>
-        </w:rPr>
-        <w:t>.    гр. ИУ7-</w:t>
-      </w:r>
-      <w:r>
-        <w:rPr>
-          <w:sz w:val="24"/>
-          <w:szCs w:val="24"/>
-          <w:u w:val="single"/>
-        </w:rPr>
-        <w:t>42</w:t>
-      </w:r>
-      <w:r>
-        <w:rPr>
-          <w:sz w:val="24"/>
-        </w:rPr>
-        <w:t>__________________________________________</w:t>
-      </w:r>
-    </w:p>
-    <w:p>
-      <w:pPr>
-        <w:jc w:val="center"/>
-      </w:pPr>
-      <w:r>
-        <w:t>(Фамилия, инициалы, индекс группы)</w:t>
+        <w:t>Направленность КП (учебный, исследовательский, практический, производственный, др.)</w:t>
       </w:r>
     </w:p>
     <w:p>
@@ -528,6 +557,62 @@
         <w:rPr>
           <w:sz w:val="24"/>
         </w:rPr>
+        <w:t>_______</w:t>
+      </w:r>
+      <w:r>
+        <w:rPr>
+          <w:sz w:val="24"/>
+          <w:u w:val="single"/>
+        </w:rPr>
+        <w:t>учебный</w:t>
+      </w:r>
+      <w:r>
+        <w:rPr>
+          <w:sz w:val="24"/>
+        </w:rPr>
+        <w:t>____________________________________________________________</w:t>
+      </w:r>
+    </w:p>
+    <w:p>
+      <w:pPr>
+        <w:spacing w:line="300" w:lineRule="exact"/>
+        <w:jc w:val="both"/>
+        <w:rPr>
+          <w:sz w:val="24"/>
+        </w:rPr>
+      </w:pPr>
+      <w:r>
+        <w:rPr>
+          <w:sz w:val="24"/>
+        </w:rPr>
+        <w:t>Источник тематики (кафедра, предприятие, НИР) _</w:t>
+      </w:r>
+      <w:r>
+        <w:rPr>
+          <w:sz w:val="24"/>
+          <w:u w:val="single"/>
+        </w:rPr>
+        <w:t>кафедра</w:t>
+      </w:r>
+      <w:r>
+        <w:rPr>
+          <w:sz w:val="24"/>
+        </w:rPr>
+        <w:t>________________</w:t>
+      </w:r>
+    </w:p>
+    <w:p>
+      <w:pPr>
+        <w:spacing w:line="300" w:lineRule="exact"/>
+        <w:jc w:val="both"/>
+        <w:rPr>
+          <w:sz w:val="24"/>
+        </w:rPr>
+      </w:pPr>
+      <w:r>
+        <w:rPr>
+          <w:sz w:val="24"/>
+        </w:rPr>
         <w:t xml:space="preserve">График выполнения проекта:    25% к </w:t>
       </w:r>
       <w:r>
@@ -542,14 +627,28 @@
         <w:rPr>
           <w:sz w:val="24"/>
         </w:rPr>
-        <w:t xml:space="preserve"> нед., 50% к </w:t>
-      </w:r>
-      <w:r>
-        <w:rPr>
-          <w:sz w:val="24"/>
-        </w:rPr>
         <w:t xml:space="preserve"> </w:t>
       </w:r>
+      <w:proofErr w:type="spellStart"/>
+      <w:r>
+        <w:rPr>
+          <w:sz w:val="24"/>
+        </w:rPr>
+        <w:t>нед</w:t>
+      </w:r>
+      <w:proofErr w:type="spellEnd"/>
+      <w:r>
+        <w:rPr>
+          <w:sz w:val="24"/>
+        </w:rPr>
+        <w:t xml:space="preserve">., 50% к </w:t>
+      </w:r>
+      <w:r>
+        <w:rPr>
+          <w:sz w:val="24"/>
+        </w:rPr>
+        <w:t xml:space="preserve"> </w:t>
+      </w:r>
       <w:r>
         <w:rPr>
           <w:sz w:val="24"/>
@@ -562,14 +661,28 @@
         <w:rPr>
           <w:sz w:val="24"/>
         </w:rPr>
-        <w:t xml:space="preserve"> нед., 75% к </w:t>
-      </w:r>
-      <w:r>
-        <w:rPr>
-          <w:sz w:val="24"/>
-        </w:rPr>
         <w:t xml:space="preserve"> </w:t>
       </w:r>
+      <w:proofErr w:type="spellStart"/>
+      <w:r>
+        <w:rPr>
+          <w:sz w:val="24"/>
+        </w:rPr>
+        <w:t>нед</w:t>
+      </w:r>
+      <w:proofErr w:type="spellEnd"/>
+      <w:r>
+        <w:rPr>
+          <w:sz w:val="24"/>
+        </w:rPr>
+        <w:t xml:space="preserve">., 75% к </w:t>
+      </w:r>
+      <w:r>
+        <w:rPr>
+          <w:sz w:val="24"/>
+        </w:rPr>
+        <w:t xml:space="preserve"> </w:t>
+      </w:r>
       <w:r>
         <w:rPr>
           <w:sz w:val="24"/>
@@ -618,7 +731,21 @@
         <w:rPr>
           <w:sz w:val="24"/>
         </w:rPr>
-        <w:t xml:space="preserve"> нед.</w:t>
+        <w:t xml:space="preserve"> </w:t>
+      </w:r>
+      <w:proofErr w:type="spellStart"/>
+      <w:r>
+        <w:rPr>
+          <w:sz w:val="24"/>
+        </w:rPr>
+        <w:t>нед</w:t>
+      </w:r>
+      <w:proofErr w:type="spellEnd"/>
+      <w:r>
+        <w:rPr>
+          <w:sz w:val="24"/>
+        </w:rPr>
+        <w:t>.</w:t>
       </w:r>
     </w:p>
     <w:p>
@@ -784,7 +911,23 @@
           <w:szCs w:val="24"/>
           <w:u w:val="single"/>
         </w:rPr>
-        <w:t xml:space="preserve"> Необходимо реализовать возможность задания начального положения системы с помощью конфигурационного файла.</w:t>
+        <w:t xml:space="preserve"> Необходимо реализовать возможность задания </w:t>
+      </w:r>
+      <w:r>
+        <w:rPr>
+          <w:sz w:val="24"/>
+          <w:szCs w:val="24"/>
+          <w:u w:val="single"/>
+        </w:rPr>
+        <w:t xml:space="preserve">начальных конфигурационных параметров игры с </w:t>
+      </w:r>
+      <w:r>
+        <w:rPr>
+          <w:sz w:val="24"/>
+          <w:szCs w:val="24"/>
+          <w:u w:val="single"/>
+        </w:rPr>
+        <w:t>помощью файла.</w:t>
       </w:r>
       <w:r>
         <w:rPr>
@@ -1019,141 +1162,23 @@
           <w:sz w:val="18"/>
           <w:szCs w:val="18"/>
         </w:rPr>
-        <w:t xml:space="preserve">(Подпись, дата)                             (И.О.Фамилия)            </w:t>
-      </w:r>
-    </w:p>
-    <w:p>
-      <w:pPr>
-        <w:spacing w:line="300" w:lineRule="exact"/>
+        <w:t>(Подпись, дата)                             (</w:t>
+      </w:r>
+      <w:proofErr w:type="spellStart"/>
+      <w:r>
         <w:rPr>
           <w:sz w:val="18"/>
           <w:szCs w:val="18"/>
         </w:rPr>
-      </w:pPr>
-      <w:r>
-        <w:rPr>
-          <w:b/>
-          <w:sz w:val="24"/>
-        </w:rPr>
-        <w:t xml:space="preserve">  </w:t>
-      </w:r>
-      <w:r>
-        <w:rPr>
-          <w:b/>
-          <w:sz w:val="24"/>
-        </w:rPr>
-        <w:t xml:space="preserve">                     Ст</w:t>
-      </w:r>
-      <w:r>
-        <w:rPr>
-          <w:b/>
-          <w:sz w:val="24"/>
-        </w:rPr>
-        <w:t>удент</w:t>
-      </w:r>
-      <w:r>
-        <w:rPr>
-          <w:b/>
-          <w:sz w:val="24"/>
-        </w:rPr>
-        <w:t xml:space="preserve">                      </w:t>
-      </w:r>
-      <w:r>
-        <w:rPr>
-          <w:b/>
-          <w:sz w:val="24"/>
-        </w:rPr>
-        <w:tab/>
-      </w:r>
-      <w:r>
-        <w:rPr>
-          <w:sz w:val="24"/>
-        </w:rPr>
-        <w:t>_______________</w:t>
-      </w:r>
-      <w:r>
-        <w:rPr>
-          <w:b/>
-          <w:sz w:val="24"/>
-        </w:rPr>
-        <w:t xml:space="preserve">        </w:t>
-      </w:r>
-      <w:r>
-        <w:rPr>
-          <w:b/>
-          <w:sz w:val="24"/>
-        </w:rPr>
-        <w:tab/>
-      </w:r>
-      <w:r>
-        <w:rPr>
-          <w:b/>
-          <w:sz w:val="24"/>
-        </w:rPr>
-        <w:tab/>
-      </w:r>
-      <w:r>
-        <w:rPr>
-          <w:sz w:val="24"/>
-          <w:szCs w:val="24"/>
-          <w:u w:val="single"/>
-        </w:rPr>
-        <w:t xml:space="preserve">       </w:t>
-      </w:r>
-      <w:r>
-        <w:rPr>
-          <w:sz w:val="24"/>
-          <w:szCs w:val="24"/>
-          <w:u w:val="single"/>
-        </w:rPr>
-        <w:t xml:space="preserve"> </w:t>
-      </w:r>
-      <w:r>
-        <w:rPr>
-          <w:sz w:val="24"/>
-          <w:szCs w:val="24"/>
-          <w:u w:val="single"/>
-        </w:rPr>
-        <w:t xml:space="preserve"> </w:t>
-      </w:r>
-      <w:r>
-        <w:rPr>
-          <w:sz w:val="24"/>
-          <w:szCs w:val="24"/>
-          <w:u w:val="single"/>
-        </w:rPr>
-        <w:t>Иванов</w:t>
-      </w:r>
-      <w:r>
-        <w:rPr>
-          <w:sz w:val="24"/>
-          <w:szCs w:val="24"/>
-          <w:u w:val="single"/>
-        </w:rPr>
-        <w:t xml:space="preserve"> </w:t>
-      </w:r>
-      <w:r>
-        <w:rPr>
-          <w:sz w:val="24"/>
-          <w:szCs w:val="24"/>
-          <w:u w:val="single"/>
-        </w:rPr>
-        <w:t>В</w:t>
-      </w:r>
-      <w:r>
-        <w:rPr>
-          <w:sz w:val="24"/>
-          <w:szCs w:val="24"/>
-          <w:u w:val="single"/>
-        </w:rPr>
-        <w:t>.А.</w:t>
-      </w:r>
+        <w:t>И.О.Фамилия</w:t>
+      </w:r>
+      <w:proofErr w:type="spellEnd"/>
       <w:r>
         <w:rPr>
           <w:sz w:val="18"/>
           <w:szCs w:val="18"/>
         </w:rPr>
-        <w:t xml:space="preserve">    </w:t>
+        <w:t xml:space="preserve">)            </w:t>
       </w:r>
     </w:p>
     <w:p>
@@ -1166,16 +1191,150 @@
       </w:pPr>
       <w:r>
         <w:rPr>
+          <w:b/>
+          <w:sz w:val="24"/>
+        </w:rPr>
+        <w:t xml:space="preserve">  </w:t>
+      </w:r>
+      <w:r>
+        <w:rPr>
+          <w:b/>
+          <w:sz w:val="24"/>
+        </w:rPr>
+        <w:t xml:space="preserve">                     Ст</w:t>
+      </w:r>
+      <w:r>
+        <w:rPr>
+          <w:b/>
+          <w:sz w:val="24"/>
+        </w:rPr>
+        <w:t>удент</w:t>
+      </w:r>
+      <w:r>
+        <w:rPr>
+          <w:b/>
+          <w:sz w:val="24"/>
+        </w:rPr>
+        <w:t xml:space="preserve">                      </w:t>
+      </w:r>
+      <w:r>
+        <w:rPr>
+          <w:b/>
+          <w:sz w:val="24"/>
+        </w:rPr>
+        <w:tab/>
+      </w:r>
+      <w:r>
+        <w:rPr>
+          <w:sz w:val="24"/>
+        </w:rPr>
+        <w:t>_______________</w:t>
+      </w:r>
+      <w:r>
+        <w:rPr>
+          <w:b/>
+          <w:sz w:val="24"/>
+        </w:rPr>
+        <w:t xml:space="preserve">        </w:t>
+      </w:r>
+      <w:r>
+        <w:rPr>
+          <w:b/>
+          <w:sz w:val="24"/>
+        </w:rPr>
+        <w:tab/>
+      </w:r>
+      <w:r>
+        <w:rPr>
+          <w:b/>
+          <w:sz w:val="24"/>
+        </w:rPr>
+        <w:tab/>
+      </w:r>
+      <w:r>
+        <w:rPr>
+          <w:sz w:val="24"/>
+          <w:szCs w:val="24"/>
+          <w:u w:val="single"/>
+        </w:rPr>
+        <w:t xml:space="preserve">       </w:t>
+      </w:r>
+      <w:r>
+        <w:rPr>
+          <w:sz w:val="24"/>
+          <w:szCs w:val="24"/>
+          <w:u w:val="single"/>
+        </w:rPr>
+        <w:t xml:space="preserve"> </w:t>
+      </w:r>
+      <w:r>
+        <w:rPr>
+          <w:sz w:val="24"/>
+          <w:szCs w:val="24"/>
+          <w:u w:val="single"/>
+        </w:rPr>
+        <w:t xml:space="preserve"> </w:t>
+      </w:r>
+      <w:r>
+        <w:rPr>
+          <w:sz w:val="24"/>
+          <w:szCs w:val="24"/>
+          <w:u w:val="single"/>
+        </w:rPr>
+        <w:t>Иванов</w:t>
+      </w:r>
+      <w:r>
+        <w:rPr>
+          <w:sz w:val="24"/>
+          <w:szCs w:val="24"/>
+          <w:u w:val="single"/>
+        </w:rPr>
+        <w:t xml:space="preserve"> </w:t>
+      </w:r>
+      <w:r>
+        <w:rPr>
+          <w:sz w:val="24"/>
+          <w:szCs w:val="24"/>
+          <w:u w:val="single"/>
+        </w:rPr>
+        <w:t>В</w:t>
+      </w:r>
+      <w:r>
+        <w:rPr>
+          <w:sz w:val="24"/>
+          <w:szCs w:val="24"/>
+          <w:u w:val="single"/>
+        </w:rPr>
+        <w:t>.А.</w:t>
+      </w:r>
+      <w:r>
+        <w:rPr>
           <w:sz w:val="18"/>
           <w:szCs w:val="18"/>
         </w:rPr>
-        <w:t xml:space="preserve">                                                                                               (Подпись, дата)                                            </w:t>
-      </w:r>
-      <w:r>
+        <w:t xml:space="preserve">    </w:t>
+      </w:r>
+    </w:p>
+    <w:p>
+      <w:pPr>
+        <w:spacing w:line="300" w:lineRule="exact"/>
         <w:rPr>
           <w:sz w:val="18"/>
           <w:szCs w:val="18"/>
         </w:rPr>
+      </w:pPr>
+      <w:r>
+        <w:rPr>
+          <w:sz w:val="18"/>
+          <w:szCs w:val="18"/>
+        </w:rPr>
+        <w:t xml:space="preserve">                                                                                               (Подпись, дата)                                            </w:t>
+      </w:r>
+      <w:r>
+        <w:rPr>
+          <w:sz w:val="18"/>
+          <w:szCs w:val="18"/>
+        </w:rPr>
         <w:tab/>
         <w:t xml:space="preserve">        </w:t>
       </w:r>
@@ -1184,7 +1343,23 @@
           <w:sz w:val="18"/>
           <w:szCs w:val="18"/>
         </w:rPr>
-        <w:t>(И.О.Фамилия)</w:t>
+        <w:t>(</w:t>
+      </w:r>
+      <w:proofErr w:type="spellStart"/>
+      <w:r>
+        <w:rPr>
+          <w:sz w:val="18"/>
+          <w:szCs w:val="18"/>
+        </w:rPr>
+        <w:t>И.О.Фамилия</w:t>
+      </w:r>
+      <w:proofErr w:type="spellEnd"/>
+      <w:r>
+        <w:rPr>
+          <w:sz w:val="18"/>
+          <w:szCs w:val="18"/>
+        </w:rPr>
+        <w:t>)</w:t>
       </w:r>
     </w:p>
     <w:p>
@@ -1199,17 +1374,15 @@
     <w:p>
       <w:pPr>
         <w:jc w:val="both"/>
-        <w:rPr>
-          <w:sz w:val="24"/>
-          <w:szCs w:val="24"/>
-          <w:u w:val="single"/>
-        </w:rPr>
-      </w:pPr>
-    </w:p>
-    <w:p>
-      <w:pPr>
-        <w:jc w:val="both"/>
-      </w:pPr>
+      </w:pPr>
+      <w:r>
+        <w:rPr>
+          <w:sz w:val="24"/>
+          <w:szCs w:val="24"/>
+          <w:u w:val="single"/>
+        </w:rPr>
+        <w:t>Примечание: Задание оформляется в двух экземплярах: один выдается студенту, второй хранится на кафедре.</w:t>
+      </w:r>
       <w:r>
         <w:rPr>
           <w:sz w:val="24"/>
@@ -1219,13 +1392,51 @@
       </w:r>
     </w:p>
     <w:sectPr>
-      <w:headerReference w:type="default" r:id="rId4"/>
+      <w:headerReference w:type="default" r:id="rId6"/>
       <w:pgSz w:w="11906" w:h="16838"/>
       <w:pgMar w:top="851" w:right="567" w:bottom="851" w:left="1418" w:header="720" w:footer="720" w:gutter="0"/>
       <w:cols w:space="720"/>
     </w:sectPr>
   </w:body>
 </w:document>
+</file>
+
+<file path=word/endnotes.xml><?xml version="1.0" encoding="utf-8"?>
+<w:endnotes xmlns:wpc="http://schemas.microsoft.com/office/word/2010/wordprocessingCanvas" xmlns:cx="http://schemas.microsoft.com/office/drawing/2014/chartex" xmlns:cx1="http://schemas.microsoft.com/office/drawing/2015/9/8/chartex" xmlns:cx2="http://schemas.microsoft.com/office/drawing/2015/10/21/chartex" xmlns:cx3="http://schemas.microsoft.com/office/drawing/2016/5/9/chartex" xmlns:cx4="http://schemas.microsoft.com/office/drawing/2016/5/10/chartex" xmlns:cx5="http://schemas.microsoft.com/office/drawing/2016/5/11/chartex" xmlns:cx6="http://schemas.microsoft.com/office/drawing/2016/5/12/chartex" xmlns:cx7="http://schemas.microsoft.com/office/drawing/2016/5/13/chartex" xmlns:cx8="http://schemas.microsoft.com/office/drawing/2016/5/14/chartex" xmlns:mc="http://schemas.openxmlformats.org/markup-compatibility/2006" xmlns:aink="http://schemas.microsoft.com/office/drawing/2016/ink" xmlns:am3d="http://schemas.microsoft.com/office/drawing/2017/model3d" xmlns:o="urn:schemas-microsoft-com:office:office" xmlns:r="http://schemas.openxmlformats.org/officeDocument/2006/relationships" xmlns:m="http://schemas.openxmlformats.org/officeDocument/2006/math" xmlns:v="urn:schemas-microsoft-com:vml" xmlns:wp14="http://schemas.microsoft.com/office/word/2010/wordprocessingDrawing" xmlns:wp="http://schemas.openxmlformats.org/drawingml/2006/wordprocessingDrawing" xmlns:w10="urn:schemas-microsoft-com:office:word" xmlns:w="http://schemas.openxmlformats.org/wordprocessingml/2006/main" xmlns:w14="http://schemas.microsoft.com/office/word/2010/wordml" xmlns:w15="http://schemas.microsoft.com/office/word/2012/wordml" xmlns:w16cex="http://schemas.microsoft.com/office/word/2018/wordml/cex" xmlns:w16cid="http://schemas.microsoft.com/office/word/2016/wordml/cid" xmlns:w16="http://schemas.microsoft.com/office/word/2018/wordml" xmlns:w16se="http://schemas.microsoft.com/office/word/2015/wordml/symex" xmlns:wpg="http://schemas.microsoft.com/office/word/2010/wordprocessingGroup" xmlns:wpi="http://schemas.microsoft.com/office/word/2010/wordprocessingInk" xmlns:wne="http://schemas.microsoft.com/office/word/2006/wordml" xmlns:wps="http://schemas.microsoft.com/office/word/2010/wordprocessingShape" mc:Ignorable="w14 w15 w16se w16cid w16 w16cex wp14">
+  <w:endnote w:type="separator" w:id="-1">
+    <w:p>
+      <w:r>
+        <w:separator/>
+      </w:r>
+    </w:p>
+  </w:endnote>
+  <w:endnote w:type="continuationSeparator" w:id="0">
+    <w:p>
+      <w:r>
+        <w:continuationSeparator/>
+      </w:r>
+    </w:p>
+  </w:endnote>
+</w:endnotes>
+</file>
+
+<file path=word/footnotes.xml><?xml version="1.0" encoding="utf-8"?>
+<w:footnotes xmlns:wpc="http://schemas.microsoft.com/office/word/2010/wordprocessingCanvas" xmlns:cx="http://schemas.microsoft.com/office/drawing/2014/chartex" xmlns:cx1="http://schemas.microsoft.com/office/drawing/2015/9/8/chartex" xmlns:cx2="http://schemas.microsoft.com/office/drawing/2015/10/21/chartex" xmlns:cx3="http://schemas.microsoft.com/office/drawing/2016/5/9/chartex" xmlns:cx4="http://schemas.microsoft.com/office/drawing/2016/5/10/chartex" xmlns:cx5="http://schemas.microsoft.com/office/drawing/2016/5/11/chartex" xmlns:cx6="http://schemas.microsoft.com/office/drawing/2016/5/12/chartex" xmlns:cx7="http://schemas.microsoft.com/office/drawing/2016/5/13/chartex" xmlns:cx8="http://schemas.microsoft.com/office/drawing/2016/5/14/chartex" xmlns:mc="http://schemas.openxmlformats.org/markup-compatibility/2006" xmlns:aink="http://schemas.microsoft.com/office/drawing/2016/ink" xmlns:am3d="http://schemas.microsoft.com/office/drawing/2017/model3d" xmlns:o="urn:schemas-microsoft-com:office:office" xmlns:r="http://schemas.openxmlformats.org/officeDocument/2006/relationships" xmlns:m="http://schemas.openxmlformats.org/officeDocument/2006/math" xmlns:v="urn:schemas-microsoft-com:vml" xmlns:wp14="http://schemas.microsoft.com/office/word/2010/wordprocessingDrawing" xmlns:wp="http://schemas.openxmlformats.org/drawingml/2006/wordprocessingDrawing" xmlns:w10="urn:schemas-microsoft-com:office:word" xmlns:w="http://schemas.openxmlformats.org/wordprocessingml/2006/main" xmlns:w14="http://schemas.microsoft.com/office/word/2010/wordml" xmlns:w15="http://schemas.microsoft.com/office/word/2012/wordml" xmlns:w16cex="http://schemas.microsoft.com/office/word/2018/wordml/cex" xmlns:w16cid="http://schemas.microsoft.com/office/word/2016/wordml/cid" xmlns:w16="http://schemas.microsoft.com/office/word/2018/wordml" xmlns:w16se="http://schemas.microsoft.com/office/word/2015/wordml/symex" xmlns:wpg="http://schemas.microsoft.com/office/word/2010/wordprocessingGroup" xmlns:wpi="http://schemas.microsoft.com/office/word/2010/wordprocessingInk" xmlns:wne="http://schemas.microsoft.com/office/word/2006/wordml" xmlns:wps="http://schemas.microsoft.com/office/word/2010/wordprocessingShape" mc:Ignorable="w14 w15 w16se w16cid w16 w16cex wp14">
+  <w:footnote w:type="separator" w:id="-1">
+    <w:p>
+      <w:r>
+        <w:separator/>
+      </w:r>
+    </w:p>
+  </w:footnote>
+  <w:footnote w:type="continuationSeparator" w:id="0">
+    <w:p>
+      <w:r>
+        <w:continuationSeparator/>
+      </w:r>
+    </w:p>
+  </w:footnote>
+</w:footnotes>
 </file>
 
 <file path=word/header1.xml><?xml version="1.0" encoding="utf-8"?>
@@ -1362,6 +1573,7 @@
     <w:lsdException w:name="HTML Sample" w:semiHidden="1" w:unhideWhenUsed="1"/>
     <w:lsdException w:name="HTML Typewriter" w:semiHidden="1" w:unhideWhenUsed="1"/>
     <w:lsdException w:name="HTML Variable" w:semiHidden="1" w:unhideWhenUsed="1"/>
+    <w:lsdException w:name="Normal Table" w:semiHidden="1" w:unhideWhenUsed="1"/>
     <w:lsdException w:name="annotation subject" w:semiHidden="1" w:unhideWhenUsed="1"/>
     <w:lsdException w:name="No List" w:semiHidden="1" w:unhideWhenUsed="1"/>
     <w:lsdException w:name="Outline List 1" w:semiHidden="1" w:unhideWhenUsed="1"/>
@@ -1408,8 +1620,10 @@
     <w:lsdException w:name="Table Subtle 2" w:semiHidden="1" w:unhideWhenUsed="1"/>
     <w:lsdException w:name="Table Web 1" w:semiHidden="1" w:unhideWhenUsed="1"/>
     <w:lsdException w:name="Table Web 2" w:semiHidden="1" w:unhideWhenUsed="1"/>
+    <w:lsdException w:name="Table Web 3" w:semiHidden="1" w:unhideWhenUsed="1"/>
     <w:lsdException w:name="Balloon Text" w:semiHidden="1" w:unhideWhenUsed="1"/>
     <w:lsdException w:name="Table Grid" w:uiPriority="39"/>
+    <w:lsdException w:name="Table Theme" w:semiHidden="1" w:unhideWhenUsed="1"/>
     <w:lsdException w:name="Placeholder Text" w:semiHidden="1"/>
     <w:lsdException w:name="No Spacing" w:uiPriority="1" w:qFormat="1"/>
     <w:lsdException w:name="Light Shading" w:uiPriority="60"/>
@@ -1648,7 +1862,6 @@
   <w:style w:type="character" w:default="1" w:styleId="a0">
     <w:name w:val="Default Paragraph Font"/>
     <w:uiPriority w:val="1"/>
-    <w:semiHidden/>
     <w:unhideWhenUsed/>
   </w:style>
   <w:style w:type="table" w:default="1" w:styleId="a1">
@@ -1672,8 +1885,8 @@
     <w:semiHidden/>
     <w:unhideWhenUsed/>
   </w:style>
-  <w:style w:type="paragraph" w:customStyle="1" w:styleId="Normal">
-    <w:name w:val="Normal"/>
+  <w:style w:type="paragraph" w:customStyle="1" w:styleId="1">
+    <w:name w:val="Обычный1"/>
     <w:rsid w:val="00941FAC"/>
     <w:pPr>
       <w:widowControl w:val="0"/>

</xml_diff>

<commit_message>
FIX: report & z-bufer
</commit_message>
<xml_diff>
--- a/tech_task.docx
+++ b/tech_task.docx
@@ -18,13 +18,12 @@
           <w:sz w:val="24"/>
           <w:szCs w:val="24"/>
         </w:rPr>
-        <w:t>Федеральное государственное бюджетное образовательное учреждение</w:t>
+        <w:t>Министерство науки и высшего образования Российской Федерации</w:t>
       </w:r>
     </w:p>
     <w:p>
       <w:pPr>
         <w:pStyle w:val="a3"/>
-        <w:spacing w:after="200"/>
         <w:jc w:val="center"/>
         <w:rPr>
           <w:i/>
@@ -38,7 +37,26 @@
           <w:sz w:val="24"/>
           <w:szCs w:val="24"/>
         </w:rPr>
-        <w:t>высшего профессионального образования</w:t>
+        <w:t xml:space="preserve">Федеральное государственное бюджетное образовательное учреждение </w:t>
+      </w:r>
+    </w:p>
+    <w:p>
+      <w:pPr>
+        <w:pStyle w:val="a3"/>
+        <w:jc w:val="center"/>
+        <w:rPr>
+          <w:i/>
+          <w:sz w:val="24"/>
+          <w:szCs w:val="24"/>
+        </w:rPr>
+      </w:pPr>
+      <w:r>
+        <w:rPr>
+          <w:i/>
+          <w:sz w:val="24"/>
+          <w:szCs w:val="24"/>
+        </w:rPr>
+        <w:t>высшего образования</w:t>
       </w:r>
     </w:p>
     <w:p>
@@ -61,7 +79,7 @@
           <w:i/>
           <w:sz w:val="24"/>
         </w:rPr>
-        <w:t xml:space="preserve"> «Московский государственный технический университет имени Н.Э. Баумана» </w:t>
+        <w:t xml:space="preserve"> «</w:t>
       </w:r>
       <w:r>
         <w:rPr>
@@ -69,7 +87,68 @@
           <w:i/>
           <w:sz w:val="24"/>
         </w:rPr>
-        <w:br/>
+        <w:t>«Московский государственный технический университет</w:t>
+      </w:r>
+      <w:r>
+        <w:rPr>
+          <w:b/>
+          <w:i/>
+          <w:sz w:val="24"/>
+        </w:rPr>
+        <w:t xml:space="preserve"> </w:t>
+      </w:r>
+      <w:r>
+        <w:rPr>
+          <w:b/>
+          <w:i/>
+          <w:sz w:val="24"/>
+        </w:rPr>
+        <w:t>имени Н.Э. Баумана</w:t>
+      </w:r>
+    </w:p>
+    <w:p>
+      <w:pPr>
+        <w:pStyle w:val="1"/>
+        <w:pBdr>
+          <w:bottom w:val="thinThickSmallGap" w:sz="24" w:space="1" w:color="auto"/>
+        </w:pBdr>
+        <w:spacing w:before="60" w:after="60"/>
+        <w:jc w:val="center"/>
+        <w:rPr>
+          <w:b/>
+          <w:i/>
+          <w:sz w:val="24"/>
+        </w:rPr>
+      </w:pPr>
+      <w:r>
+        <w:rPr>
+          <w:b/>
+          <w:i/>
+          <w:sz w:val="24"/>
+        </w:rPr>
+        <w:t>(национальный исследовательский университет)»</w:t>
+      </w:r>
+    </w:p>
+    <w:p>
+      <w:pPr>
+        <w:pStyle w:val="1"/>
+        <w:pBdr>
+          <w:bottom w:val="thinThickSmallGap" w:sz="24" w:space="1" w:color="auto"/>
+        </w:pBdr>
+        <w:spacing w:before="60" w:after="60"/>
+        <w:jc w:val="center"/>
+        <w:rPr>
+          <w:b/>
+          <w:i/>
+          <w:sz w:val="24"/>
+        </w:rPr>
+      </w:pPr>
+      <w:r>
+        <w:rPr>
+          <w:b/>
+          <w:i/>
+          <w:sz w:val="24"/>
+        </w:rPr>
         <w:t>(МГТУ им. Н.Э. Баумана)</w:t>
       </w:r>
     </w:p>
@@ -1375,21 +1454,6 @@
       <w:pPr>
         <w:jc w:val="both"/>
       </w:pPr>
-      <w:r>
-        <w:rPr>
-          <w:sz w:val="24"/>
-          <w:szCs w:val="24"/>
-          <w:u w:val="single"/>
-        </w:rPr>
-        <w:t>Примечание: Задание оформляется в двух экземплярах: один выдается студенту, второй хранится на кафедре.</w:t>
-      </w:r>
-      <w:r>
-        <w:rPr>
-          <w:sz w:val="24"/>
-          <w:szCs w:val="24"/>
-        </w:rPr>
-        <w:t xml:space="preserve"> </w:t>
-      </w:r>
     </w:p>
     <w:sectPr>
       <w:headerReference w:type="default" r:id="rId6"/>
@@ -1862,6 +1926,7 @@
   <w:style w:type="character" w:default="1" w:styleId="a0">
     <w:name w:val="Default Paragraph Font"/>
     <w:uiPriority w:val="1"/>
+    <w:semiHidden/>
     <w:unhideWhenUsed/>
   </w:style>
   <w:style w:type="table" w:default="1" w:styleId="a1">

</xml_diff>